<commit_message>
mise en place de qqs fichier de code (vide)
</commit_message>
<xml_diff>
--- a/kev/visualiserInfoVelo.docx
+++ b/kev/visualiserInfoVelo.docx
@@ -166,8 +166,6 @@
       </w:r>
     </w:p>
     <w:p>
-      <w:bookmarkStart w:id="0" w:name="_GoBack"/>
-      <w:bookmarkEnd w:id="0"/>
       <w:r>
         <w:rPr>
           <w:noProof/>
@@ -188,7 +186,15 @@
                     <w:rPr>
                       <w:sz w:val="18"/>
                     </w:rPr>
-                    <w:t>Information   &gt;  Vélos  &gt;  vélo numéro 185462</w:t>
+                    <w:t xml:space="preserve"> Vélos  &gt; </w:t>
+                  </w:r>
+                  <w:bookmarkStart w:id="0" w:name="_GoBack"/>
+                  <w:bookmarkEnd w:id="0"/>
+                  <w:r>
+                    <w:rPr>
+                      <w:sz w:val="18"/>
+                    </w:rPr>
+                    <w:t xml:space="preserve"> vélo numéro 185462</w:t>
                   </w:r>
                 </w:p>
                 <w:p>

</xml_diff>